<commit_message>
Working on unit testing
</commit_message>
<xml_diff>
--- a/Documents/Deliverable_5/CSwap_Deliverable_5_Configuration_Management_Plan.docx
+++ b/Documents/Deliverable_5/CSwap_Deliverable_5_Configuration_Management_Plan.docx
@@ -1,6 +1,6 @@
 
 <file path=word/document.xml><?xml version="1.0" encoding="utf-8"?>
-<w:document xmlns:wpc="http://schemas.microsoft.com/office/word/2010/wordprocessingCanvas" xmlns:cx="http://schemas.microsoft.com/office/drawing/2014/chartex" xmlns:cx1="http://schemas.microsoft.com/office/drawing/2015/9/8/chartex" xmlns:cx2="http://schemas.microsoft.com/office/drawing/2015/10/21/chartex" xmlns:cx3="http://schemas.microsoft.com/office/drawing/2016/5/9/chartex" xmlns:cx4="http://schemas.microsoft.com/office/drawing/2016/5/10/chartex" xmlns:cx5="http://schemas.microsoft.com/office/drawing/2016/5/11/chartex" xmlns:cx6="http://schemas.microsoft.com/office/drawing/2016/5/12/chartex" xmlns:cx7="http://schemas.microsoft.com/office/drawing/2016/5/13/chartex" xmlns:cx8="http://schemas.microsoft.com/office/drawing/2016/5/14/chartex" xmlns:mc="http://schemas.openxmlformats.org/markup-compatibility/2006" xmlns:aink="http://schemas.microsoft.com/office/drawing/2016/ink" xmlns:am3d="http://schemas.microsoft.com/office/drawing/2017/model3d" xmlns:o="urn:schemas-microsoft-com:office:office" xmlns:r="http://schemas.openxmlformats.org/officeDocument/2006/relationships" xmlns:m="http://schemas.openxmlformats.org/officeDocument/2006/math" xmlns:v="urn:schemas-microsoft-com:vml" xmlns:wp14="http://schemas.microsoft.com/office/word/2010/wordprocessingDrawing" xmlns:wp="http://schemas.openxmlformats.org/drawingml/2006/wordprocessingDrawing" xmlns:w10="urn:schemas-microsoft-com:office:word" xmlns:w="http://schemas.openxmlformats.org/wordprocessingml/2006/main" xmlns:w14="http://schemas.microsoft.com/office/word/2010/wordml" xmlns:w15="http://schemas.microsoft.com/office/word/2012/wordml" xmlns:w16cex="http://schemas.microsoft.com/office/word/2018/wordml/cex" xmlns:w16cid="http://schemas.microsoft.com/office/word/2016/wordml/cid" xmlns:w16="http://schemas.microsoft.com/office/word/2018/wordml" xmlns:w16sdtdh="http://schemas.microsoft.com/office/word/2020/wordml/sdtdatahash" xmlns:w16se="http://schemas.microsoft.com/office/word/2015/wordml/symex" xmlns:wpg="http://schemas.microsoft.com/office/word/2010/wordprocessingGroup" xmlns:wpi="http://schemas.microsoft.com/office/word/2010/wordprocessingInk" xmlns:wne="http://schemas.microsoft.com/office/word/2006/wordml" xmlns:wps="http://schemas.microsoft.com/office/word/2010/wordprocessingShape" mc:Ignorable="w14 w15 w16se w16cid w16 w16cex w16sdtdh wp14">
+<w:document xmlns:wpc="http://schemas.microsoft.com/office/word/2010/wordprocessingCanvas" xmlns:cx="http://schemas.microsoft.com/office/drawing/2014/chartex" xmlns:cx1="http://schemas.microsoft.com/office/drawing/2015/9/8/chartex" xmlns:cx2="http://schemas.microsoft.com/office/drawing/2015/10/21/chartex" xmlns:cx3="http://schemas.microsoft.com/office/drawing/2016/5/9/chartex" xmlns:cx4="http://schemas.microsoft.com/office/drawing/2016/5/10/chartex" xmlns:cx5="http://schemas.microsoft.com/office/drawing/2016/5/11/chartex" xmlns:cx6="http://schemas.microsoft.com/office/drawing/2016/5/12/chartex" xmlns:cx7="http://schemas.microsoft.com/office/drawing/2016/5/13/chartex" xmlns:cx8="http://schemas.microsoft.com/office/drawing/2016/5/14/chartex" xmlns:mc="http://schemas.openxmlformats.org/markup-compatibility/2006" xmlns:aink="http://schemas.microsoft.com/office/drawing/2016/ink" xmlns:am3d="http://schemas.microsoft.com/office/drawing/2017/model3d" xmlns:o="urn:schemas-microsoft-com:office:office" xmlns:oel="http://schemas.microsoft.com/office/2019/extlst" xmlns:r="http://schemas.openxmlformats.org/officeDocument/2006/relationships" xmlns:m="http://schemas.openxmlformats.org/officeDocument/2006/math" xmlns:v="urn:schemas-microsoft-com:vml" xmlns:wp14="http://schemas.microsoft.com/office/word/2010/wordprocessingDrawing" xmlns:wp="http://schemas.openxmlformats.org/drawingml/2006/wordprocessingDrawing" xmlns:w10="urn:schemas-microsoft-com:office:word" xmlns:w="http://schemas.openxmlformats.org/wordprocessingml/2006/main" xmlns:w14="http://schemas.microsoft.com/office/word/2010/wordml" xmlns:w15="http://schemas.microsoft.com/office/word/2012/wordml" xmlns:w16cex="http://schemas.microsoft.com/office/word/2018/wordml/cex" xmlns:w16cid="http://schemas.microsoft.com/office/word/2016/wordml/cid" xmlns:w16="http://schemas.microsoft.com/office/word/2018/wordml" xmlns:w16sdtdh="http://schemas.microsoft.com/office/word/2020/wordml/sdtdatahash" xmlns:w16se="http://schemas.microsoft.com/office/word/2015/wordml/symex" xmlns:wpg="http://schemas.microsoft.com/office/word/2010/wordprocessingGroup" xmlns:wpi="http://schemas.microsoft.com/office/word/2010/wordprocessingInk" xmlns:wne="http://schemas.microsoft.com/office/word/2006/wordml" xmlns:wps="http://schemas.microsoft.com/office/word/2010/wordprocessingShape" mc:Ignorable="w14 w15 w16se w16cid w16 w16cex w16sdtdh wp14">
   <w:body>
     <w:p>
       <w:pPr>
@@ -467,47 +467,7 @@
     </w:p>
     <w:p>
       <w:r>
-        <w:t xml:space="preserve">The </w:t>
-      </w:r>
-      <w:proofErr w:type="spellStart"/>
-      <w:r>
-        <w:t>CSwap</w:t>
-      </w:r>
-      <w:proofErr w:type="spellEnd"/>
-      <w:r>
-        <w:t xml:space="preserve"> Configuration Management Plan describes the processes for documenting the software configuration management requirement for the </w:t>
-      </w:r>
-      <w:proofErr w:type="spellStart"/>
-      <w:r>
-        <w:t>CSwap</w:t>
-      </w:r>
-      <w:proofErr w:type="spellEnd"/>
-      <w:r>
-        <w:t xml:space="preserve"> web application. The </w:t>
-      </w:r>
-      <w:proofErr w:type="spellStart"/>
-      <w:r>
-        <w:t>CSwap</w:t>
-      </w:r>
-      <w:proofErr w:type="spellEnd"/>
-      <w:r>
-        <w:t xml:space="preserve"> Configuration Management Plan addresses configuration management for our application. Configuration management for hardware, change management, development, and database. The </w:t>
-      </w:r>
-      <w:proofErr w:type="spellStart"/>
-      <w:r>
-        <w:t>CSwap</w:t>
-      </w:r>
-      <w:proofErr w:type="spellEnd"/>
-      <w:r>
-        <w:t xml:space="preserve"> Configuration Management Plan describes the best practices for the </w:t>
-      </w:r>
-      <w:proofErr w:type="spellStart"/>
-      <w:r>
-        <w:t>CSwap</w:t>
-      </w:r>
-      <w:proofErr w:type="spellEnd"/>
-      <w:r>
-        <w:t xml:space="preserve"> web application. This document contains:</w:t>
+        <w:t>The CSwap Configuration Management Plan describes the processes for documenting the software configuration management requirement for the CSwap web application. The CSwap Configuration Management Plan addresses configuration management for our application. Configuration management for hardware, change management, development, and database. The CSwap Configuration Management Plan describes the best practices for the CSwap web application. This document contains:</w:t>
       </w:r>
     </w:p>
     <w:p>
@@ -727,29 +687,13 @@
     </w:p>
     <w:p>
       <w:r>
-        <w:t xml:space="preserve">The scope of this plan is all CI that are created for the system’s software development life cycle. All members of the group will use this document to provide processes and procedures that will be used to verify control over the applications components. The </w:t>
-      </w:r>
-      <w:proofErr w:type="spellStart"/>
-      <w:r>
-        <w:t>CSwap</w:t>
-      </w:r>
-      <w:proofErr w:type="spellEnd"/>
-      <w:r>
-        <w:t xml:space="preserve"> Configuration Management Plan exists to create integrity in </w:t>
+        <w:t xml:space="preserve">The scope of this plan is all CI that are created for the system’s software development life cycle. All members of the group will use this document to provide processes and procedures that will be used to verify control over the applications components. The CSwap Configuration Management Plan exists to create integrity in </w:t>
       </w:r>
       <w:r>
         <w:t>testing and</w:t>
       </w:r>
       <w:r>
-        <w:t xml:space="preserve"> reduce the creation of bugs in the </w:t>
-      </w:r>
-      <w:proofErr w:type="spellStart"/>
-      <w:r>
-        <w:t>CSwap</w:t>
-      </w:r>
-      <w:proofErr w:type="spellEnd"/>
-      <w:r>
-        <w:t xml:space="preserve"> production environment.</w:t>
+        <w:t xml:space="preserve"> reduce the creation of bugs in the CSwap production environment.</w:t>
       </w:r>
     </w:p>
     <w:p>
@@ -785,14 +729,7 @@
     <w:p>
       <w:r>
         <w:tab/>
-      </w:r>
-      <w:proofErr w:type="spellStart"/>
-      <w:r>
-        <w:t>CSwap</w:t>
-      </w:r>
-      <w:proofErr w:type="spellEnd"/>
-      <w:r>
-        <w:t xml:space="preserve"> - College Swap</w:t>
+        <w:t>CSwap - College Swap</w:t>
       </w:r>
     </w:p>
     <w:p>
@@ -931,25 +868,7 @@
           <w:sz w:val="22"/>
           <w:szCs w:val="22"/>
         </w:rPr>
-        <w:t xml:space="preserve">The Configuration Management organization consists of members of the </w:t>
-      </w:r>
-      <w:proofErr w:type="spellStart"/>
-      <w:r>
-        <w:rPr>
-          <w:b w:val="0"/>
-          <w:sz w:val="22"/>
-          <w:szCs w:val="22"/>
-        </w:rPr>
-        <w:t>CSwap</w:t>
-      </w:r>
-      <w:proofErr w:type="spellEnd"/>
-      <w:r>
-        <w:rPr>
-          <w:b w:val="0"/>
-          <w:sz w:val="22"/>
-          <w:szCs w:val="22"/>
-        </w:rPr>
-        <w:t xml:space="preserve"> team. The project is managed under the context of scrum meetings, led by the scrum master. In the scrum meetings decisions regarding configuration management are made. Managerial organization is primarily held responsible by the scrum master and product owner, whereas technical organization is held responsible by the development team.</w:t>
+        <w:t>The Configuration Management organization consists of members of the CSwap team. The project is managed under the context of scrum meetings, led by the scrum master. In the scrum meetings decisions regarding configuration management are made. Managerial organization is primarily held responsible by the scrum master and product owner, whereas technical organization is held responsible by the development team.</w:t>
       </w:r>
     </w:p>
     <w:p>
@@ -990,15 +909,7 @@
         <w:ind w:left="540"/>
       </w:pPr>
       <w:r>
-        <w:t xml:space="preserve">Configuration Management responsibilities are listed and detailed in the following table under each organizational role. For each role, their purpose and objectives, scope of authority, and operational procedures are discussed. All roles are affiliated with the </w:t>
-      </w:r>
-      <w:proofErr w:type="spellStart"/>
-      <w:r>
-        <w:t>CSwap</w:t>
-      </w:r>
-      <w:proofErr w:type="spellEnd"/>
-      <w:r>
-        <w:t xml:space="preserve"> </w:t>
+        <w:t xml:space="preserve">Configuration Management responsibilities are listed and detailed in the following table under each organizational role. For each role, their purpose and objectives, scope of authority, and operational procedures are discussed. All roles are affiliated with the CSwap </w:t>
       </w:r>
       <w:r>
         <w:t>team,</w:t>
@@ -1497,43 +1408,7 @@
           <w:sz w:val="22"/>
           <w:szCs w:val="22"/>
         </w:rPr>
-        <w:t xml:space="preserve">Activities identified for the CCM include the </w:t>
-      </w:r>
-      <w:proofErr w:type="spellStart"/>
-      <w:r>
-        <w:rPr>
-          <w:b w:val="0"/>
-          <w:sz w:val="22"/>
-          <w:szCs w:val="22"/>
-        </w:rPr>
-        <w:t>CSwap</w:t>
-      </w:r>
-      <w:proofErr w:type="spellEnd"/>
-      <w:r>
-        <w:rPr>
-          <w:b w:val="0"/>
-          <w:sz w:val="22"/>
-          <w:szCs w:val="22"/>
-        </w:rPr>
-        <w:t xml:space="preserve"> baseline, the system CIs (expanding to the sublevel CIs of database, source, user interface and methods), and the configuration identification documents (expanding to specifications, plans, and procedures). These are decided by the </w:t>
-      </w:r>
-      <w:proofErr w:type="spellStart"/>
-      <w:r>
-        <w:rPr>
-          <w:b w:val="0"/>
-          <w:sz w:val="22"/>
-          <w:szCs w:val="22"/>
-        </w:rPr>
-        <w:t>CSwap</w:t>
-      </w:r>
-      <w:proofErr w:type="spellEnd"/>
-      <w:r>
-        <w:rPr>
-          <w:b w:val="0"/>
-          <w:sz w:val="22"/>
-          <w:szCs w:val="22"/>
-        </w:rPr>
-        <w:t xml:space="preserve"> team as items that may require the need of modifications over a timeline.</w:t>
+        <w:t>Activities identified for the CCM include the CSwap baseline, the system CIs (expanding to the sublevel CIs of database, source, user interface and methods), and the configuration identification documents (expanding to specifications, plans, and procedures). These are decided by the CSwap team as items that may require the need of modifications over a timeline.</w:t>
       </w:r>
     </w:p>
     <w:p>
@@ -1787,15 +1662,7 @@
         <w:ind w:left="1224"/>
       </w:pPr>
       <w:r>
-        <w:t xml:space="preserve">The configuration management library is maintained by the </w:t>
-      </w:r>
-      <w:proofErr w:type="spellStart"/>
-      <w:r>
-        <w:t>CSwap</w:t>
-      </w:r>
-      <w:proofErr w:type="spellEnd"/>
-      <w:r>
-        <w:t xml:space="preserve"> team. CIs are stored and to be accessed from the remote </w:t>
+        <w:t xml:space="preserve">The configuration management library is maintained by the CSwap team. CIs are stored and to be accessed from the remote </w:t>
       </w:r>
       <w:proofErr w:type="spellStart"/>
       <w:r>
@@ -2033,27 +1900,39 @@
       <w:r>
         <w:t xml:space="preserve">CIs are to be tracked on a Kanban board. Items may be linked to </w:t>
       </w:r>
-      <w:proofErr w:type="spellStart"/>
-      <w:r>
-        <w:t>Github</w:t>
-      </w:r>
-      <w:proofErr w:type="spellEnd"/>
+      <w:r>
+        <w:t>GitHub</w:t>
+      </w:r>
       <w:r>
         <w:t xml:space="preserve"> Issues and progress is to be reported in the conversation of </w:t>
       </w:r>
-      <w:proofErr w:type="spellStart"/>
-      <w:r>
-        <w:t>Github</w:t>
-      </w:r>
-      <w:proofErr w:type="spellEnd"/>
-      <w:r>
-        <w:t xml:space="preserve"> Issues. </w:t>
-      </w:r>
-      <w:proofErr w:type="gramStart"/>
-      <w:r>
-        <w:t>Following the release of a version, there</w:t>
-      </w:r>
-      <w:proofErr w:type="gramEnd"/>
+      <w:r>
+        <w:t>GitHub</w:t>
+      </w:r>
+      <w:r>
+        <w:t xml:space="preserve"> Issues. Following the release of a version, there</w:t>
+      </w:r>
+      <w:r>
+        <w:softHyphen/>
+      </w:r>
+      <w:r>
+        <w:softHyphen/>
+      </w:r>
+      <w:r>
+        <w:softHyphen/>
+      </w:r>
+      <w:r>
+        <w:softHyphen/>
+      </w:r>
+      <w:r>
+        <w:softHyphen/>
+      </w:r>
+      <w:r>
+        <w:softHyphen/>
+      </w:r>
+      <w:r>
+        <w:softHyphen/>
+      </w:r>
       <w:r>
         <w:t xml:space="preserve"> should be a report made detailing all the changes made. Change Requests that are submitted under Issues should have its progress reported by marking its status with the following: Submitted, Reviewed, Assigned, Opened, </w:t>
       </w:r>
@@ -2088,21 +1967,11 @@
         <w:ind w:left="1224"/>
       </w:pPr>
       <w:r>
-        <w:t xml:space="preserve">Storage and access of status data can be viewed and changed by authorized users, such as the </w:t>
-      </w:r>
-      <w:proofErr w:type="spellStart"/>
-      <w:r>
-        <w:t>CSwap</w:t>
-      </w:r>
-      <w:proofErr w:type="spellEnd"/>
-      <w:r>
-        <w:t xml:space="preserve"> team. This information can be found under the project’s </w:t>
-      </w:r>
-      <w:proofErr w:type="spellStart"/>
-      <w:r>
-        <w:t>Github</w:t>
-      </w:r>
-      <w:proofErr w:type="spellEnd"/>
+        <w:t xml:space="preserve">Storage and access of status data can be viewed and changed by authorized users, such as the CSwap team. This information can be found under the project’s </w:t>
+      </w:r>
+      <w:r>
+        <w:t>GitHub</w:t>
+      </w:r>
       <w:r>
         <w:t>.</w:t>
       </w:r>
@@ -4032,7 +3901,7 @@
 </file>
 
 <file path=word/numbering.xml><?xml version="1.0" encoding="utf-8"?>
-<w:numbering xmlns:wpc="http://schemas.microsoft.com/office/word/2010/wordprocessingCanvas" xmlns:cx="http://schemas.microsoft.com/office/drawing/2014/chartex" xmlns:cx1="http://schemas.microsoft.com/office/drawing/2015/9/8/chartex" xmlns:cx2="http://schemas.microsoft.com/office/drawing/2015/10/21/chartex" xmlns:cx3="http://schemas.microsoft.com/office/drawing/2016/5/9/chartex" xmlns:cx4="http://schemas.microsoft.com/office/drawing/2016/5/10/chartex" xmlns:cx5="http://schemas.microsoft.com/office/drawing/2016/5/11/chartex" xmlns:cx6="http://schemas.microsoft.com/office/drawing/2016/5/12/chartex" xmlns:cx7="http://schemas.microsoft.com/office/drawing/2016/5/13/chartex" xmlns:cx8="http://schemas.microsoft.com/office/drawing/2016/5/14/chartex" xmlns:mc="http://schemas.openxmlformats.org/markup-compatibility/2006" xmlns:aink="http://schemas.microsoft.com/office/drawing/2016/ink" xmlns:am3d="http://schemas.microsoft.com/office/drawing/2017/model3d" xmlns:o="urn:schemas-microsoft-com:office:office" xmlns:r="http://schemas.openxmlformats.org/officeDocument/2006/relationships" xmlns:m="http://schemas.openxmlformats.org/officeDocument/2006/math" xmlns:v="urn:schemas-microsoft-com:vml" xmlns:wp14="http://schemas.microsoft.com/office/word/2010/wordprocessingDrawing" xmlns:wp="http://schemas.openxmlformats.org/drawingml/2006/wordprocessingDrawing" xmlns:w10="urn:schemas-microsoft-com:office:word" xmlns:w="http://schemas.openxmlformats.org/wordprocessingml/2006/main" xmlns:w14="http://schemas.microsoft.com/office/word/2010/wordml" xmlns:w15="http://schemas.microsoft.com/office/word/2012/wordml" xmlns:w16cex="http://schemas.microsoft.com/office/word/2018/wordml/cex" xmlns:w16cid="http://schemas.microsoft.com/office/word/2016/wordml/cid" xmlns:w16="http://schemas.microsoft.com/office/word/2018/wordml" xmlns:w16sdtdh="http://schemas.microsoft.com/office/word/2020/wordml/sdtdatahash" xmlns:w16se="http://schemas.microsoft.com/office/word/2015/wordml/symex" xmlns:wpg="http://schemas.microsoft.com/office/word/2010/wordprocessingGroup" xmlns:wpi="http://schemas.microsoft.com/office/word/2010/wordprocessingInk" xmlns:wne="http://schemas.microsoft.com/office/word/2006/wordml" xmlns:wps="http://schemas.microsoft.com/office/word/2010/wordprocessingShape" mc:Ignorable="w14 w15 w16se w16cid w16 w16cex w16sdtdh wp14">
+<w:numbering xmlns:wpc="http://schemas.microsoft.com/office/word/2010/wordprocessingCanvas" xmlns:cx="http://schemas.microsoft.com/office/drawing/2014/chartex" xmlns:cx1="http://schemas.microsoft.com/office/drawing/2015/9/8/chartex" xmlns:cx2="http://schemas.microsoft.com/office/drawing/2015/10/21/chartex" xmlns:cx3="http://schemas.microsoft.com/office/drawing/2016/5/9/chartex" xmlns:cx4="http://schemas.microsoft.com/office/drawing/2016/5/10/chartex" xmlns:cx5="http://schemas.microsoft.com/office/drawing/2016/5/11/chartex" xmlns:cx6="http://schemas.microsoft.com/office/drawing/2016/5/12/chartex" xmlns:cx7="http://schemas.microsoft.com/office/drawing/2016/5/13/chartex" xmlns:cx8="http://schemas.microsoft.com/office/drawing/2016/5/14/chartex" xmlns:mc="http://schemas.openxmlformats.org/markup-compatibility/2006" xmlns:aink="http://schemas.microsoft.com/office/drawing/2016/ink" xmlns:am3d="http://schemas.microsoft.com/office/drawing/2017/model3d" xmlns:o="urn:schemas-microsoft-com:office:office" xmlns:oel="http://schemas.microsoft.com/office/2019/extlst" xmlns:r="http://schemas.openxmlformats.org/officeDocument/2006/relationships" xmlns:m="http://schemas.openxmlformats.org/officeDocument/2006/math" xmlns:v="urn:schemas-microsoft-com:vml" xmlns:wp14="http://schemas.microsoft.com/office/word/2010/wordprocessingDrawing" xmlns:wp="http://schemas.openxmlformats.org/drawingml/2006/wordprocessingDrawing" xmlns:w10="urn:schemas-microsoft-com:office:word" xmlns:w="http://schemas.openxmlformats.org/wordprocessingml/2006/main" xmlns:w14="http://schemas.microsoft.com/office/word/2010/wordml" xmlns:w15="http://schemas.microsoft.com/office/word/2012/wordml" xmlns:w16cex="http://schemas.microsoft.com/office/word/2018/wordml/cex" xmlns:w16cid="http://schemas.microsoft.com/office/word/2016/wordml/cid" xmlns:w16="http://schemas.microsoft.com/office/word/2018/wordml" xmlns:w16sdtdh="http://schemas.microsoft.com/office/word/2020/wordml/sdtdatahash" xmlns:w16se="http://schemas.microsoft.com/office/word/2015/wordml/symex" xmlns:wpg="http://schemas.microsoft.com/office/word/2010/wordprocessingGroup" xmlns:wpi="http://schemas.microsoft.com/office/word/2010/wordprocessingInk" xmlns:wne="http://schemas.microsoft.com/office/word/2006/wordml" xmlns:wps="http://schemas.microsoft.com/office/word/2010/wordprocessingShape" mc:Ignorable="w14 w15 w16se w16cid w16 w16cex w16sdtdh wp14">
   <w:abstractNum w:abstractNumId="0" w15:restartNumberingAfterBreak="0">
     <w:nsid w:val="4AB54749"/>
     <w:multiLevelType w:val="multilevel"/>

</xml_diff>